<commit_message>
grammar checks in resume
</commit_message>
<xml_diff>
--- a/assets/documents/Resume.docx
+++ b/assets/documents/Resume.docx
@@ -717,7 +717,37 @@
           <w:sz w:val="21"/>
           <w:szCs w:val="21"/>
         </w:rPr>
-        <w:t>Implemented productivity progress rating following an in depth algorithm to calculate ones productivity level.</w:t>
+        <w:t xml:space="preserve">Implemented productivity progress rating following an </w:t>
+      </w:r>
+      <w:r>
+        <w:rPr>
+          <w:sz w:val="21"/>
+          <w:szCs w:val="21"/>
+        </w:rPr>
+        <w:t>in-depth</w:t>
+      </w:r>
+      <w:r>
+        <w:rPr>
+          <w:sz w:val="21"/>
+          <w:szCs w:val="21"/>
+        </w:rPr>
+        <w:t xml:space="preserve"> algorithm to calculate </w:t>
+      </w:r>
+      <w:bookmarkStart w:id="2" w:name="_GoBack"/>
+      <w:bookmarkEnd w:id="2"/>
+      <w:r>
+        <w:rPr>
+          <w:sz w:val="21"/>
+          <w:szCs w:val="21"/>
+        </w:rPr>
+        <w:t>one’s</w:t>
+      </w:r>
+      <w:r>
+        <w:rPr>
+          <w:sz w:val="21"/>
+          <w:szCs w:val="21"/>
+        </w:rPr>
+        <w:t xml:space="preserve"> productivity level.</w:t>
       </w:r>
     </w:p>
     <w:p>
@@ -813,7 +843,21 @@
           <w:sz w:val="21"/>
           <w:szCs w:val="21"/>
         </w:rPr>
-        <w:t>Allows the functionality of uploading and backing up  device photos to “cloud” server.</w:t>
+        <w:t xml:space="preserve">Allows the functionality of uploading and backing </w:t>
+      </w:r>
+      <w:r>
+        <w:rPr>
+          <w:sz w:val="21"/>
+          <w:szCs w:val="21"/>
+        </w:rPr>
+        <w:t>up device</w:t>
+      </w:r>
+      <w:r>
+        <w:rPr>
+          <w:sz w:val="21"/>
+          <w:szCs w:val="21"/>
+        </w:rPr>
+        <w:t xml:space="preserve"> photos to “cloud” server.</w:t>
       </w:r>
     </w:p>
     <w:p>
@@ -1128,16 +1172,7 @@
           <w:sz w:val="21"/>
           <w:szCs w:val="21"/>
         </w:rPr>
-        <w:t>Automated deployment (Jenkins)</w:t>
-      </w:r>
-      <w:bookmarkStart w:id="2" w:name="_GoBack"/>
-      <w:bookmarkEnd w:id="2"/>
-      <w:r>
-        <w:rPr>
-          <w:sz w:val="21"/>
-          <w:szCs w:val="21"/>
-        </w:rPr>
-        <w:t xml:space="preserve"> </w:t>
+        <w:t xml:space="preserve">Automated deployment (Jenkins) </w:t>
       </w:r>
     </w:p>
     <w:p>

</xml_diff>